<commit_message>
Documentação sobre o projeto Opa!
Documentos e Screenshots
</commit_message>
<xml_diff>
--- a/Docs/Estrutura de pastas e arquivos deste repositório.docx
+++ b/Docs/Estrutura de pastas e arquivos deste repositório.docx
@@ -3,10 +3,19 @@
 <w:document xmlns:wpc="http://schemas.microsoft.com/office/word/2010/wordprocessingCanvas" xmlns:mo="http://schemas.microsoft.com/office/mac/office/2008/main" xmlns:mc="http://schemas.openxmlformats.org/markup-compatibility/2006" xmlns:mv="urn:schemas-microsoft-com:mac:vml" xmlns:o="urn:schemas-microsoft-com:office:office" xmlns:r="http://schemas.openxmlformats.org/officeDocument/2006/relationships" xmlns:m="http://schemas.openxmlformats.org/officeDocument/2006/math" xmlns:v="urn:schemas-microsoft-com:vml" xmlns:wp14="http://schemas.microsoft.com/office/word/2010/wordprocessingDrawing" xmlns:wp="http://schemas.openxmlformats.org/drawingml/2006/wordprocessingDrawing" xmlns:w10="urn:schemas-microsoft-com:office:word" xmlns:w="http://schemas.openxmlformats.org/wordprocessingml/2006/main" xmlns:w14="http://schemas.microsoft.com/office/word/2010/wordml" xmlns:wpg="http://schemas.microsoft.com/office/word/2010/wordprocessingGroup" xmlns:wpi="http://schemas.microsoft.com/office/word/2010/wordprocessingInk" xmlns:wne="http://schemas.microsoft.com/office/word/2006/wordml" xmlns:wps="http://schemas.microsoft.com/office/word/2010/wordprocessingShape" mc:Ignorable="w14 wp14">
   <w:body>
     <w:p>
+      <w:pPr>
+        <w:rPr>
+          <w:b/>
+        </w:rPr>
+      </w:pPr>
       <w:r>
+        <w:rPr>
+          <w:b/>
+        </w:rPr>
         <w:t>Estrutura de pastas e arquivos deste repositório</w:t>
       </w:r>
     </w:p>
+    <w:p/>
     <w:p/>
     <w:tbl>
       <w:tblPr>
@@ -24,7 +33,16 @@
             <w:tcW w:w="4258" w:type="dxa"/>
           </w:tcPr>
           <w:p>
-            <w:r>
+            <w:pPr>
+              <w:rPr>
+                <w:b/>
+              </w:rPr>
+            </w:pPr>
+            <w:bookmarkStart w:id="0" w:name="_GoBack"/>
+            <w:r>
+              <w:rPr>
+                <w:b/>
+              </w:rPr>
               <w:t>Pasta (Folder)</w:t>
             </w:r>
           </w:p>
@@ -34,12 +52,21 @@
             <w:tcW w:w="4258" w:type="dxa"/>
           </w:tcPr>
           <w:p>
-            <w:r>
+            <w:pPr>
+              <w:rPr>
+                <w:b/>
+              </w:rPr>
+            </w:pPr>
+            <w:r>
+              <w:rPr>
+                <w:b/>
+              </w:rPr>
               <w:t>Descrição</w:t>
             </w:r>
           </w:p>
         </w:tc>
       </w:tr>
+      <w:bookmarkEnd w:id="0"/>
       <w:tr>
         <w:tc>
           <w:tcPr>
@@ -394,7 +421,6 @@
         </w:tc>
       </w:tr>
     </w:tbl>
-    <w:p/>
     <w:p>
       <w:pPr>
         <w:pStyle w:val="NormalWeb"/>
@@ -405,8 +431,6 @@
           <w:lang w:val="pt-BR"/>
         </w:rPr>
       </w:pPr>
-      <w:bookmarkStart w:id="0" w:name="_GoBack"/>
-      <w:bookmarkEnd w:id="0"/>
     </w:p>
     <w:p/>
     <w:sectPr>
@@ -1200,7 +1224,7 @@
 </file>
 
 <file path=customXml/itemProps1.xml><?xml version="1.0" encoding="utf-8"?>
-<ds:datastoreItem xmlns:ds="http://schemas.openxmlformats.org/officeDocument/2006/customXml" ds:itemID="{7E9E2382-488A-1A41-A948-596AE902CF91}">
+<ds:datastoreItem xmlns:ds="http://schemas.openxmlformats.org/officeDocument/2006/customXml" ds:itemID="{82DEB112-7ED1-8E40-8AA0-A4C0028C1D4F}">
   <ds:schemaRefs>
     <ds:schemaRef ds:uri="http://schemas.openxmlformats.org/officeDocument/2006/bibliography"/>
   </ds:schemaRefs>

</xml_diff>